<commit_message>
utf8 Kompatibilität verbessen (BOM abfangen): start
git-svn-id: svn://localhost/Transferprojekt@121 d8cf526a-ed47-ab48-8470-8a9acf7b5d78
</commit_message>
<xml_diff>
--- a/csv2siard/Anwendungshandbuch_v1.7.docx
+++ b/csv2siard/Anwendungshandbuch_v1.7.docx
@@ -14127,6 +14127,15 @@
       <w:r>
         <w:rPr>
           <w:noProof/>
+          <w:lang w:eastAsia="de-CH"/>
+        </w:rPr>
+        <w:pict>
+          <v:rect id="_x0000_s1041" style="position:absolute;margin-left:229.3pt;margin-top:22.45pt;width:194.55pt;height:59.35pt;z-index:251695104" filled="f" strokecolor="gray [1629]"/>
+        </w:pict>
+      </w:r>
+      <w:r>
+        <w:rPr>
+          <w:noProof/>
         </w:rPr>
         <w:pict>
           <v:shapetype id="_x0000_t202" coordsize="21600,21600" o:spt="202" path="m,l,21600r21600,l21600,xe">
@@ -14232,7 +14241,7 @@
               <wp:posOffset>58723</wp:posOffset>
             </wp:positionV>
             <wp:extent cx="2474512" cy="599578"/>
-            <wp:effectExtent l="19050" t="19050" r="21038" b="10022"/>
+            <wp:effectExtent l="19050" t="0" r="1988" b="0"/>
             <wp:wrapNone/>
             <wp:docPr id="27" name="Bild 13"/>
             <wp:cNvGraphicFramePr>
@@ -14264,12 +14273,7 @@
                     </a:prstGeom>
                     <a:noFill/>
                     <a:ln w="9525">
-                      <a:solidFill>
-                        <a:schemeClr val="tx1">
-                          <a:lumMod val="50000"/>
-                          <a:lumOff val="50000"/>
-                        </a:schemeClr>
-                      </a:solidFill>
+                      <a:noFill/>
                       <a:miter lim="800000"/>
                       <a:headEnd/>
                       <a:tailEnd/>
@@ -14286,6 +14290,15 @@
       <w:pPr>
         <w:ind w:right="-285"/>
       </w:pPr>
+      <w:r>
+        <w:rPr>
+          <w:noProof/>
+          <w:lang w:eastAsia="de-CH"/>
+        </w:rPr>
+        <w:pict>
+          <v:rect id="_x0000_s1042" style="position:absolute;margin-left:132.2pt;margin-top:92.6pt;width:345.9pt;height:71.1pt;z-index:251696128" filled="f" strokecolor="gray [1629]"/>
+        </w:pict>
+      </w:r>
       <w:r>
         <w:rPr>
           <w:noProof/>
@@ -14340,7 +14353,7 @@
               <wp:posOffset>1330960</wp:posOffset>
             </wp:positionV>
             <wp:extent cx="4447374" cy="733508"/>
-            <wp:effectExtent l="19050" t="19050" r="10326" b="28492"/>
+            <wp:effectExtent l="19050" t="0" r="0" b="0"/>
             <wp:wrapNone/>
             <wp:docPr id="30" name="Bild 10"/>
             <wp:cNvGraphicFramePr>
@@ -14372,12 +14385,7 @@
                     </a:prstGeom>
                     <a:noFill/>
                     <a:ln w="9525">
-                      <a:solidFill>
-                        <a:schemeClr val="tx1">
-                          <a:lumMod val="50000"/>
-                          <a:lumOff val="50000"/>
-                        </a:schemeClr>
-                      </a:solidFill>
+                      <a:noFill/>
                       <a:miter lim="800000"/>
                       <a:headEnd/>
                       <a:tailEnd/>
@@ -14613,11 +14621,27 @@
           <w:lang w:eastAsia="de-CH"/>
         </w:rPr>
       </w:pPr>
-      <w:r>
+    </w:p>
+    <w:p>
+      <w:pPr>
         <w:rPr>
           <w:noProof/>
-        </w:rPr>
-        <w:lastRenderedPageBreak/>
+          <w:lang w:eastAsia="de-CH"/>
+        </w:rPr>
+      </w:pPr>
+      <w:r>
+        <w:rPr>
+          <w:noProof/>
+          <w:lang w:eastAsia="de-CH"/>
+        </w:rPr>
+        <w:pict>
+          <v:rect id="_x0000_s1043" style="position:absolute;margin-left:233.95pt;margin-top:-.95pt;width:196.8pt;height:61.35pt;z-index:251697152" filled="f" strokecolor="gray [1629]"/>
+        </w:pict>
+      </w:r>
+      <w:r>
+        <w:rPr>
+          <w:noProof/>
+        </w:rPr>
         <w:pict>
           <v:shape id="_x0000_s1036" type="#_x0000_t202" style="position:absolute;margin-left:235.85pt;margin-top:-.95pt;width:185.05pt;height:12.15pt;z-index:251685888;mso-position-horizontal-relative:text;mso-position-vertical-relative:text" stroked="f">
             <v:textbox inset="0,0,0,0">
@@ -14660,7 +14684,7 @@
               <wp:posOffset>157020</wp:posOffset>
             </wp:positionV>
             <wp:extent cx="2494720" cy="614275"/>
-            <wp:effectExtent l="19050" t="19050" r="19880" b="14375"/>
+            <wp:effectExtent l="19050" t="0" r="830" b="0"/>
             <wp:wrapNone/>
             <wp:docPr id="40" name="Bild 13"/>
             <wp:cNvGraphicFramePr>
@@ -14692,12 +14716,7 @@
                     </a:prstGeom>
                     <a:noFill/>
                     <a:ln w="9525">
-                      <a:solidFill>
-                        <a:schemeClr val="tx1">
-                          <a:lumMod val="50000"/>
-                          <a:lumOff val="50000"/>
-                        </a:schemeClr>
-                      </a:solidFill>
+                      <a:noFill/>
                       <a:miter lim="800000"/>
                       <a:headEnd/>
                       <a:tailEnd/>
@@ -14731,9 +14750,18 @@
       <w:r>
         <w:rPr>
           <w:noProof/>
+          <w:lang w:eastAsia="de-CH"/>
         </w:rPr>
         <w:pict>
-          <v:shape id="_x0000_s1037" type="#_x0000_t202" style="position:absolute;margin-left:125.9pt;margin-top:81.1pt;width:334.85pt;height:10.95pt;z-index:251688960;mso-position-horizontal-relative:text;mso-position-vertical-relative:text" filled="f" stroked="f">
+          <v:rect id="_x0000_s1044" style="position:absolute;margin-left:124.85pt;margin-top:81.1pt;width:353.9pt;height:87.6pt;z-index:251698176" filled="f" strokecolor="gray [1629]"/>
+        </w:pict>
+      </w:r>
+      <w:r>
+        <w:rPr>
+          <w:noProof/>
+        </w:rPr>
+        <w:pict>
+          <v:shape id="_x0000_s1037" type="#_x0000_t202" style="position:absolute;margin-left:127.1pt;margin-top:81.1pt;width:334.85pt;height:10.95pt;z-index:251688960;mso-position-horizontal-relative:text;mso-position-vertical-relative:text" filled="f" stroked="f">
             <v:textbox inset="0,0,0,0">
               <w:txbxContent>
                 <w:p>
@@ -14751,14 +14779,6 @@
                       <w:bCs w:val="0"/>
                       <w:color w:val="auto"/>
                     </w:rPr>
-                    <w:t xml:space="preserve"> </w:t>
-                  </w:r>
-                  <w:r>
-                    <w:rPr>
-                      <w:rFonts w:ascii="Courier New" w:hAnsi="Courier New" w:cs="Courier New"/>
-                      <w:bCs w:val="0"/>
-                      <w:color w:val="auto"/>
-                    </w:rPr>
                     <w:t>gv_model.xml</w:t>
                   </w:r>
                 </w:p>
@@ -14776,13 +14796,13 @@
           <wp:anchor distT="0" distB="0" distL="114300" distR="114300" simplePos="0" relativeHeight="251686912" behindDoc="0" locked="0" layoutInCell="1" allowOverlap="1">
             <wp:simplePos x="0" y="0"/>
             <wp:positionH relativeFrom="column">
-              <wp:posOffset>1579245</wp:posOffset>
+              <wp:posOffset>1604623</wp:posOffset>
             </wp:positionH>
             <wp:positionV relativeFrom="paragraph">
-              <wp:posOffset>1209675</wp:posOffset>
+              <wp:posOffset>1207619</wp:posOffset>
             </wp:positionV>
-            <wp:extent cx="4489450" cy="918845"/>
-            <wp:effectExtent l="19050" t="19050" r="25400" b="14605"/>
+            <wp:extent cx="4491678" cy="919566"/>
+            <wp:effectExtent l="19050" t="0" r="4122" b="0"/>
             <wp:wrapNone/>
             <wp:docPr id="42" name="Bild 19"/>
             <wp:cNvGraphicFramePr>
@@ -14807,19 +14827,14 @@
                   <pic:spPr bwMode="auto">
                     <a:xfrm>
                       <a:off x="0" y="0"/>
-                      <a:ext cx="4489450" cy="918845"/>
+                      <a:ext cx="4491678" cy="919566"/>
                     </a:xfrm>
                     <a:prstGeom prst="rect">
                       <a:avLst/>
                     </a:prstGeom>
                     <a:noFill/>
                     <a:ln w="9525">
-                      <a:solidFill>
-                        <a:schemeClr val="tx1">
-                          <a:lumMod val="50000"/>
-                          <a:lumOff val="50000"/>
-                        </a:schemeClr>
-                      </a:solidFill>
+                      <a:noFill/>
                       <a:miter lim="800000"/>
                       <a:headEnd/>
                       <a:tailEnd/>
@@ -16402,15 +16417,86 @@
       </w:pPr>
       <w:r>
         <w:rPr>
+          <w:noProof/>
+          <w:lang w:eastAsia="de-CH"/>
+        </w:rPr>
+        <w:lastRenderedPageBreak/>
+        <w:pict>
+          <v:rect id="_x0000_s1047" style="position:absolute;margin-left:4.8pt;margin-top:-.55pt;width:483.3pt;height:106.6pt;z-index:251701248" filled="f" strokecolor="gray [1629]"/>
+        </w:pict>
+      </w:r>
+      <w:r>
+        <w:rPr>
+          <w:rFonts w:cs="Arial"/>
+          <w:noProof/>
+          <w:szCs w:val="22"/>
+          <w:lang w:eastAsia="de-CH"/>
+        </w:rPr>
+        <w:pict>
+          <v:shape id="_x0000_s1046" type="#_x0000_t202" style="position:absolute;margin-left:8.65pt;margin-top:2.3pt;width:185.05pt;height:12.15pt;z-index:251700224;mso-position-horizontal-relative:text;mso-position-vertical-relative:text" stroked="f">
+            <v:textbox inset="0,0,0,0">
+              <w:txbxContent>
+                <w:p>
+                  <w:pPr>
+                    <w:pStyle w:val="Beschriftung"/>
+                    <w:rPr>
+                      <w:rFonts w:ascii="Courier New" w:hAnsi="Courier New" w:cs="Courier New"/>
+                      <w:bCs w:val="0"/>
+                      <w:color w:val="auto"/>
+                    </w:rPr>
+                  </w:pPr>
+                  <w:r>
+                    <w:rPr>
+                      <w:rFonts w:ascii="Courier New" w:hAnsi="Courier New" w:cs="Courier New"/>
+                      <w:bCs w:val="0"/>
+                      <w:color w:val="auto"/>
+                    </w:rPr>
+                    <w:t>gv_</w:t>
+                  </w:r>
+                  <w:r>
+                    <w:rPr>
+                      <w:rFonts w:ascii="Courier New" w:hAnsi="Courier New" w:cs="Courier New"/>
+                      <w:bCs w:val="0"/>
+                      <w:color w:val="auto"/>
+                    </w:rPr>
+                    <w:t>model-nf.xml</w:t>
+                  </w:r>
+                </w:p>
+              </w:txbxContent>
+            </v:textbox>
+          </v:shape>
+        </w:pict>
+      </w:r>
+    </w:p>
+    <w:p>
+      <w:pPr>
+        <w:rPr>
+          <w:rFonts w:cs="Arial"/>
+          <w:szCs w:val="22"/>
+        </w:rPr>
+      </w:pPr>
+      <w:r>
+        <w:rPr>
+          <w:noProof/>
+          <w:lang w:eastAsia="de-CH"/>
+        </w:rPr>
+        <w:pict>
+          <v:shape id="_x0000_s1048" type="#_x0000_t19" style="position:absolute;margin-left:56.55pt;margin-top:77.05pt;width:142pt;height:134.6pt;rotation:5388599fd;flip:y;z-index:251704320" coordsize="21590,15361" adj="111377,2970748,,0" path="wr-21600,-21600,21600,21600,21590,641,15185,15361nfewr-21600,-21600,21600,21600,21590,641,15185,15361l,nsxe" strokecolor="#c00000" strokeweight="2pt">
+            <v:stroke endarrow="block"/>
+            <v:path o:connectlocs="21590,641;15185,15361;0,0"/>
+          </v:shape>
+        </w:pict>
+      </w:r>
+      <w:r>
+        <w:rPr>
           <w:rFonts w:cs="Arial"/>
           <w:i/>
           <w:noProof/>
           <w:szCs w:val="22"/>
           <w:lang w:eastAsia="de-CH"/>
         </w:rPr>
-        <w:lastRenderedPageBreak/>
         <w:drawing>
-          <wp:anchor distT="0" distB="0" distL="114300" distR="114300" simplePos="0" relativeHeight="251689984" behindDoc="0" locked="0" layoutInCell="1" allowOverlap="1">
+          <wp:anchor distT="0" distB="0" distL="114300" distR="114300" simplePos="0" relativeHeight="251702272" behindDoc="0" locked="0" layoutInCell="1" allowOverlap="1">
             <wp:simplePos x="0" y="0"/>
             <wp:positionH relativeFrom="column">
               <wp:posOffset>2530678</wp:posOffset>
@@ -16472,7 +16558,7 @@
           <w:lang w:eastAsia="de-CH"/>
         </w:rPr>
         <w:pict>
-          <v:shape id="_x0000_s1032" type="#_x0000_t19" style="position:absolute;margin-left:52.5pt;margin-top:13.05pt;width:168.3pt;height:50.45pt;rotation:2374866fd;flip:x y;z-index:251691008;mso-position-horizontal-relative:text;mso-position-vertical-relative:text" coordsize="35398,21600" adj="920847,8648658,14444,0" path="wr-7156,-21600,36044,21600,35398,5244,,16060nfewr-7156,-21600,36044,21600,35398,5244,,16060l14444,nsxe" strokecolor="#c00000" strokeweight="2pt">
+          <v:shape id="_x0000_s1032" type="#_x0000_t19" style="position:absolute;margin-left:52.5pt;margin-top:13.05pt;width:168.3pt;height:50.45pt;rotation:2374866fd;flip:x y;z-index:251703296;mso-position-horizontal-relative:text;mso-position-vertical-relative:text" coordsize="35398,21600" adj="920847,8648658,14444,0" path="wr-7156,-21600,36044,21600,35398,5244,,16060nfewr-7156,-21600,36044,21600,35398,5244,,16060l14444,nsxe" strokecolor="#c00000" strokeweight="2pt">
             <v:stroke endarrow="block"/>
             <v:path o:connectlocs="35398,5244;0,16060;14444,0"/>
           </v:shape>
@@ -16542,18 +16628,6 @@
         </w:rPr>
       </w:pPr>
       <w:r>
-        <w:rPr>
-          <w:noProof/>
-          <w:lang w:eastAsia="de-CH"/>
-        </w:rPr>
-        <w:pict>
-          <v:shape id="_x0000_s1033" type="#_x0000_t19" style="position:absolute;left:0;text-align:left;margin-left:4.8pt;margin-top:2.25pt;width:211.25pt;height:81pt;rotation:831673fd;flip:y;z-index:251675648" coordsize="14070,20697" adj="3234537,4808816,,0" path="wr-21600,-21600,21600,21600,14070,16389,6179,20697nfewr-21600,-21600,21600,21600,14070,16389,6179,20697l,nsxe" strokecolor="#c00000" strokeweight="2pt">
-            <v:stroke endarrow="block"/>
-            <v:path o:connectlocs="14070,16389;6179,20697;0,0"/>
-          </v:shape>
-        </w:pict>
-      </w:r>
-      <w:r>
         <w:t xml:space="preserve">     </w:t>
       </w:r>
       <w:r>
@@ -17044,9 +17118,9 @@
         </w:rPr>
         <w:drawing>
           <wp:inline distT="0" distB="0" distL="0" distR="0">
-            <wp:extent cx="5406203" cy="3101645"/>
-            <wp:effectExtent l="19050" t="0" r="3997" b="0"/>
-            <wp:docPr id="48" name="Bild 37"/>
+            <wp:extent cx="5400040" cy="3116097"/>
+            <wp:effectExtent l="19050" t="0" r="0" b="0"/>
+            <wp:docPr id="29" name="Bild 1"/>
             <wp:cNvGraphicFramePr>
               <a:graphicFrameLocks xmlns:a="http://schemas.openxmlformats.org/drawingml/2006/main" noChangeAspect="1"/>
             </wp:cNvGraphicFramePr>
@@ -17054,7 +17128,7 @@
               <a:graphicData uri="http://schemas.openxmlformats.org/drawingml/2006/picture">
                 <pic:pic xmlns:pic="http://schemas.openxmlformats.org/drawingml/2006/picture">
                   <pic:nvPicPr>
-                    <pic:cNvPr id="0" name="Picture 37"/>
+                    <pic:cNvPr id="0" name="Picture 1"/>
                     <pic:cNvPicPr>
                       <a:picLocks noChangeAspect="1" noChangeArrowheads="1"/>
                     </pic:cNvPicPr>
@@ -17069,7 +17143,7 @@
                   <pic:spPr bwMode="auto">
                     <a:xfrm>
                       <a:off x="0" y="0"/>
-                      <a:ext cx="5404728" cy="3100799"/>
+                      <a:ext cx="5400040" cy="3116097"/>
                     </a:xfrm>
                     <a:prstGeom prst="rect">
                       <a:avLst/>
@@ -17118,18 +17192,10 @@
         <w:gridCol w:w="8073"/>
       </w:tblGrid>
       <w:tr>
-        <w:trPr>
-          <w:cantSplit/>
-        </w:trPr>
         <w:tc>
           <w:tcPr>
             <w:tcW w:w="567" w:type="dxa"/>
             <w:shd w:val="clear" w:color="auto" w:fill="F2F2F2"/>
-            <w:noWrap/>
-            <w:tcMar>
-              <w:top w:w="60" w:type="dxa"/>
-              <w:bottom w:w="60" w:type="dxa"/>
-            </w:tcMar>
           </w:tcPr>
           <w:p>
             <w:pPr>
@@ -17141,797 +17207,777 @@
               <w:rPr>
                 <w:b/>
               </w:rPr>
-              <w:t>1</w:t>
-            </w:r>
-            <w:r>
-              <w:rPr>
-                <w:b/>
-              </w:rPr>
-              <w:t>2</w:t>
+              <w:t>11</w:t>
             </w:r>
           </w:p>
         </w:tc>
         <w:tc>
           <w:tcPr>
             <w:tcW w:w="8073" w:type="dxa"/>
-            <w:noWrap/>
-            <w:tcMar>
-              <w:top w:w="60" w:type="dxa"/>
-              <w:bottom w:w="60" w:type="dxa"/>
-            </w:tcMar>
           </w:tcPr>
           <w:p>
             <w:r>
-              <w:t xml:space="preserve">Folgende Dateistruktur wird </w:t>
-            </w:r>
-            <w:r>
-              <w:t xml:space="preserve">beim Installieren von </w:t>
+              <w:t xml:space="preserve">Folgende Dateistruktur wird beim Installieren von </w:t>
             </w:r>
             <w:r>
               <w:rPr>
                 <w:rFonts w:ascii="Courier New" w:hAnsi="Courier New" w:cs="Courier New"/>
                 <w:b/>
+                <w:szCs w:val="22"/>
               </w:rPr>
               <w:t>csv2siard</w:t>
             </w:r>
             <w:r>
-              <w:t xml:space="preserve"> </w:t>
-            </w:r>
-            <w:r>
-              <w:t>angelegt:</w:t>
-            </w:r>
-          </w:p>
-          <w:p>
-            <w:pPr>
-              <w:spacing w:after="0"/>
-              <w:rPr>
-                <w:rFonts w:ascii="Courier New" w:hAnsi="Courier New" w:cs="Courier New"/>
-              </w:rPr>
-            </w:pPr>
-            <w:r>
-              <w:rPr>
-                <w:rFonts w:ascii="Courier New" w:hAnsi="Courier New" w:cs="Courier New"/>
-              </w:rPr>
-              <w:t xml:space="preserve">   </w:t>
-            </w:r>
-            <w:r>
-              <w:rPr>
-                <w:rFonts w:ascii="Courier New" w:hAnsi="Courier New" w:cs="Courier New"/>
-                <w:noProof/>
-                <w:lang w:eastAsia="de-CH"/>
-              </w:rPr>
-              <w:drawing>
-                <wp:inline distT="0" distB="0" distL="0" distR="0">
-                  <wp:extent cx="1337310" cy="327660"/>
-                  <wp:effectExtent l="19050" t="0" r="0" b="0"/>
-                  <wp:docPr id="11" name="Bild 11"/>
-                  <wp:cNvGraphicFramePr>
-                    <a:graphicFrameLocks xmlns:a="http://schemas.openxmlformats.org/drawingml/2006/main" noChangeAspect="1"/>
-                  </wp:cNvGraphicFramePr>
-                  <a:graphic xmlns:a="http://schemas.openxmlformats.org/drawingml/2006/main">
-                    <a:graphicData uri="http://schemas.openxmlformats.org/drawingml/2006/picture">
-                      <pic:pic xmlns:pic="http://schemas.openxmlformats.org/drawingml/2006/picture">
-                        <pic:nvPicPr>
-                          <pic:cNvPr id="0" name="Picture 11"/>
-                          <pic:cNvPicPr>
-                            <a:picLocks noChangeAspect="1" noChangeArrowheads="1"/>
-                          </pic:cNvPicPr>
-                        </pic:nvPicPr>
-                        <pic:blipFill>
-                          <a:blip r:embed="rId37" cstate="print">
-                            <a:lum bright="6000"/>
-                          </a:blip>
-                          <a:srcRect/>
-                          <a:stretch>
-                            <a:fillRect/>
-                          </a:stretch>
-                        </pic:blipFill>
-                        <pic:spPr bwMode="auto">
-                          <a:xfrm>
-                            <a:off x="0" y="0"/>
-                            <a:ext cx="1337310" cy="327660"/>
-                          </a:xfrm>
-                          <a:prstGeom prst="rect">
-                            <a:avLst/>
-                          </a:prstGeom>
-                          <a:noFill/>
-                          <a:ln w="9525">
-                            <a:noFill/>
-                            <a:miter lim="800000"/>
-                            <a:headEnd/>
-                            <a:tailEnd/>
-                          </a:ln>
-                        </pic:spPr>
-                      </pic:pic>
-                    </a:graphicData>
-                  </a:graphic>
-                </wp:inline>
-              </w:drawing>
-            </w:r>
-            <w:r>
-              <w:rPr>
-                <w:rFonts w:ascii="Courier New" w:hAnsi="Courier New" w:cs="Courier New"/>
-              </w:rPr>
-              <w:br/>
-              <w:t xml:space="preserve">     </w:t>
-            </w:r>
-            <w:r>
-              <w:rPr>
-                <w:rFonts w:ascii="Courier New" w:hAnsi="Courier New" w:cs="Courier New"/>
-              </w:rPr>
-              <w:t xml:space="preserve">   </w:t>
-            </w:r>
-            <w:r>
-              <w:rPr>
-                <w:rFonts w:ascii="Courier New" w:hAnsi="Courier New" w:cs="Courier New"/>
-              </w:rPr>
-              <w:t xml:space="preserve">    </w:t>
-            </w:r>
-            <w:r>
-              <w:rPr>
-                <w:rFonts w:ascii="Courier New" w:hAnsi="Courier New" w:cs="Courier New"/>
-                <w:noProof/>
-                <w:lang w:eastAsia="de-CH"/>
-              </w:rPr>
-              <w:drawing>
-                <wp:inline distT="0" distB="0" distL="0" distR="0">
-                  <wp:extent cx="1552575" cy="336550"/>
-                  <wp:effectExtent l="19050" t="0" r="9525" b="0"/>
-                  <wp:docPr id="12" name="Bild 12"/>
-                  <wp:cNvGraphicFramePr>
-                    <a:graphicFrameLocks xmlns:a="http://schemas.openxmlformats.org/drawingml/2006/main" noChangeAspect="1"/>
-                  </wp:cNvGraphicFramePr>
-                  <a:graphic xmlns:a="http://schemas.openxmlformats.org/drawingml/2006/main">
-                    <a:graphicData uri="http://schemas.openxmlformats.org/drawingml/2006/picture">
-                      <pic:pic xmlns:pic="http://schemas.openxmlformats.org/drawingml/2006/picture">
-                        <pic:nvPicPr>
-                          <pic:cNvPr id="0" name="Picture 12"/>
-                          <pic:cNvPicPr>
-                            <a:picLocks noChangeAspect="1" noChangeArrowheads="1"/>
-                          </pic:cNvPicPr>
-                        </pic:nvPicPr>
-                        <pic:blipFill>
-                          <a:blip r:embed="rId38" cstate="print">
-                            <a:lum bright="6000"/>
-                          </a:blip>
-                          <a:srcRect/>
-                          <a:stretch>
-                            <a:fillRect/>
-                          </a:stretch>
-                        </pic:blipFill>
-                        <pic:spPr bwMode="auto">
-                          <a:xfrm>
-                            <a:off x="0" y="0"/>
-                            <a:ext cx="1552575" cy="336550"/>
-                          </a:xfrm>
-                          <a:prstGeom prst="rect">
-                            <a:avLst/>
-                          </a:prstGeom>
-                          <a:noFill/>
-                          <a:ln w="9525">
-                            <a:noFill/>
-                            <a:miter lim="800000"/>
-                            <a:headEnd/>
-                            <a:tailEnd/>
-                          </a:ln>
-                        </pic:spPr>
-                      </pic:pic>
-                    </a:graphicData>
-                  </a:graphic>
-                </wp:inline>
-              </w:drawing>
-            </w:r>
-            <w:r>
-              <w:rPr>
-                <w:rFonts w:ascii="Courier New" w:hAnsi="Courier New" w:cs="Courier New"/>
-              </w:rPr>
-              <w:br/>
-            </w:r>
-            <w:r>
-              <w:rPr>
-                <w:rFonts w:ascii="Courier New" w:hAnsi="Courier New" w:cs="Courier New"/>
-                <w:sz w:val="20"/>
-                <w:szCs w:val="20"/>
-              </w:rPr>
-              <w:t xml:space="preserve">   </w:t>
-            </w:r>
-            <w:r>
-              <w:rPr>
-                <w:rFonts w:ascii="Courier New" w:hAnsi="Courier New" w:cs="Courier New"/>
-              </w:rPr>
-              <w:t xml:space="preserve">         </w:t>
-            </w:r>
-            <w:r>
-              <w:rPr>
-                <w:rFonts w:ascii="Courier New" w:hAnsi="Courier New" w:cs="Courier New"/>
-                <w:noProof/>
-                <w:lang w:eastAsia="de-CH"/>
-              </w:rPr>
-              <w:drawing>
-                <wp:inline distT="0" distB="0" distL="0" distR="0">
-                  <wp:extent cx="1242060" cy="215900"/>
-                  <wp:effectExtent l="19050" t="0" r="0" b="0"/>
-                  <wp:docPr id="23" name="Bild 7"/>
-                  <wp:cNvGraphicFramePr>
-                    <a:graphicFrameLocks xmlns:a="http://schemas.openxmlformats.org/drawingml/2006/main" noChangeAspect="1"/>
-                  </wp:cNvGraphicFramePr>
-                  <a:graphic xmlns:a="http://schemas.openxmlformats.org/drawingml/2006/main">
-                    <a:graphicData uri="http://schemas.openxmlformats.org/drawingml/2006/picture">
-                      <pic:pic xmlns:pic="http://schemas.openxmlformats.org/drawingml/2006/picture">
-                        <pic:nvPicPr>
-                          <pic:cNvPr id="0" name="Picture 7"/>
-                          <pic:cNvPicPr>
-                            <a:picLocks noChangeAspect="1" noChangeArrowheads="1"/>
-                          </pic:cNvPicPr>
-                        </pic:nvPicPr>
-                        <pic:blipFill>
-                          <a:blip r:embed="rId39" cstate="print"/>
-                          <a:srcRect/>
-                          <a:stretch>
-                            <a:fillRect/>
-                          </a:stretch>
-                        </pic:blipFill>
-                        <pic:spPr bwMode="auto">
-                          <a:xfrm>
-                            <a:off x="0" y="0"/>
-                            <a:ext cx="1242060" cy="215900"/>
-                          </a:xfrm>
-                          <a:prstGeom prst="rect">
-                            <a:avLst/>
-                          </a:prstGeom>
-                          <a:noFill/>
-                          <a:ln w="9525">
-                            <a:noFill/>
-                            <a:miter lim="800000"/>
-                            <a:headEnd/>
-                            <a:tailEnd/>
-                          </a:ln>
-                        </pic:spPr>
-                      </pic:pic>
-                    </a:graphicData>
-                  </a:graphic>
-                </wp:inline>
-              </w:drawing>
-            </w:r>
-            <w:r>
-              <w:rPr>
-                <w:rFonts w:ascii="Courier New" w:hAnsi="Courier New" w:cs="Courier New"/>
-              </w:rPr>
-              <w:br/>
-            </w:r>
-            <w:r>
-              <w:rPr>
-                <w:rFonts w:ascii="Courier New" w:hAnsi="Courier New" w:cs="Courier New"/>
-              </w:rPr>
-              <w:t xml:space="preserve">          </w:t>
-            </w:r>
-            <w:r>
-              <w:rPr>
-                <w:rFonts w:ascii="Courier New" w:hAnsi="Courier New" w:cs="Courier New"/>
-                <w:noProof/>
-                <w:lang w:eastAsia="de-CH"/>
-              </w:rPr>
-              <w:drawing>
-                <wp:inline distT="0" distB="0" distL="0" distR="0">
-                  <wp:extent cx="698500" cy="163830"/>
-                  <wp:effectExtent l="19050" t="0" r="6350" b="0"/>
-                  <wp:docPr id="13" name="Bild 13"/>
-                  <wp:cNvGraphicFramePr>
-                    <a:graphicFrameLocks xmlns:a="http://schemas.openxmlformats.org/drawingml/2006/main" noChangeAspect="1"/>
-                  </wp:cNvGraphicFramePr>
-                  <a:graphic xmlns:a="http://schemas.openxmlformats.org/drawingml/2006/main">
-                    <a:graphicData uri="http://schemas.openxmlformats.org/drawingml/2006/picture">
-                      <pic:pic xmlns:pic="http://schemas.openxmlformats.org/drawingml/2006/picture">
-                        <pic:nvPicPr>
-                          <pic:cNvPr id="0" name="Picture 13"/>
-                          <pic:cNvPicPr>
-                            <a:picLocks noChangeAspect="1" noChangeArrowheads="1"/>
-                          </pic:cNvPicPr>
-                        </pic:nvPicPr>
-                        <pic:blipFill>
-                          <a:blip r:embed="rId40" cstate="print">
-                            <a:lum bright="6000"/>
-                          </a:blip>
-                          <a:srcRect/>
-                          <a:stretch>
-                            <a:fillRect/>
-                          </a:stretch>
-                        </pic:blipFill>
-                        <pic:spPr bwMode="auto">
-                          <a:xfrm>
-                            <a:off x="0" y="0"/>
-                            <a:ext cx="698500" cy="163830"/>
-                          </a:xfrm>
-                          <a:prstGeom prst="rect">
-                            <a:avLst/>
-                          </a:prstGeom>
-                          <a:noFill/>
-                          <a:ln w="9525">
-                            <a:noFill/>
-                            <a:miter lim="800000"/>
-                            <a:headEnd/>
-                            <a:tailEnd/>
-                          </a:ln>
-                        </pic:spPr>
-                      </pic:pic>
-                    </a:graphicData>
-                  </a:graphic>
-                </wp:inline>
-              </w:drawing>
-            </w:r>
-          </w:p>
-          <w:p>
-            <w:pPr>
-              <w:spacing w:after="0"/>
-              <w:rPr>
-                <w:rFonts w:ascii="Courier New" w:hAnsi="Courier New" w:cs="Courier New"/>
-              </w:rPr>
-            </w:pPr>
-            <w:r>
-              <w:rPr>
-                <w:rFonts w:ascii="Courier New" w:hAnsi="Courier New" w:cs="Courier New"/>
-              </w:rPr>
-              <w:t xml:space="preserve">      </w:t>
-            </w:r>
-            <w:r>
-              <w:rPr>
-                <w:rFonts w:ascii="Courier New" w:hAnsi="Courier New" w:cs="Courier New"/>
-              </w:rPr>
-              <w:t xml:space="preserve">    </w:t>
-            </w:r>
-            <w:r>
-              <w:rPr>
-                <w:rFonts w:ascii="Courier New" w:hAnsi="Courier New" w:cs="Courier New"/>
-              </w:rPr>
-              <w:t xml:space="preserve"> </w:t>
-            </w:r>
-            <w:r>
-              <w:rPr>
-                <w:rFonts w:ascii="Courier New" w:hAnsi="Courier New" w:cs="Courier New"/>
-              </w:rPr>
-              <w:t xml:space="preserve">   </w:t>
-            </w:r>
-            <w:r>
-              <w:rPr>
-                <w:rFonts w:ascii="Courier New" w:hAnsi="Courier New" w:cs="Courier New"/>
-                <w:noProof/>
-                <w:lang w:eastAsia="de-CH"/>
-              </w:rPr>
-              <w:drawing>
-                <wp:inline distT="0" distB="0" distL="0" distR="0">
-                  <wp:extent cx="1578610" cy="2251710"/>
-                  <wp:effectExtent l="19050" t="0" r="2540" b="0"/>
-                  <wp:docPr id="14" name="Bild 14"/>
-                  <wp:cNvGraphicFramePr>
-                    <a:graphicFrameLocks xmlns:a="http://schemas.openxmlformats.org/drawingml/2006/main" noChangeAspect="1"/>
-                  </wp:cNvGraphicFramePr>
-                  <a:graphic xmlns:a="http://schemas.openxmlformats.org/drawingml/2006/main">
-                    <a:graphicData uri="http://schemas.openxmlformats.org/drawingml/2006/picture">
-                      <pic:pic xmlns:pic="http://schemas.openxmlformats.org/drawingml/2006/picture">
-                        <pic:nvPicPr>
-                          <pic:cNvPr id="0" name="Picture 14"/>
-                          <pic:cNvPicPr>
-                            <a:picLocks noChangeAspect="1" noChangeArrowheads="1"/>
-                          </pic:cNvPicPr>
-                        </pic:nvPicPr>
-                        <pic:blipFill>
-                          <a:blip r:embed="rId41" cstate="print">
-                            <a:lum bright="6000"/>
-                          </a:blip>
-                          <a:srcRect t="2744"/>
-                          <a:stretch>
-                            <a:fillRect/>
-                          </a:stretch>
-                        </pic:blipFill>
-                        <pic:spPr bwMode="auto">
-                          <a:xfrm>
-                            <a:off x="0" y="0"/>
-                            <a:ext cx="1578610" cy="2251710"/>
-                          </a:xfrm>
-                          <a:prstGeom prst="rect">
-                            <a:avLst/>
-                          </a:prstGeom>
-                          <a:noFill/>
-                          <a:ln w="9525">
-                            <a:noFill/>
-                            <a:miter lim="800000"/>
-                            <a:headEnd/>
-                            <a:tailEnd/>
-                          </a:ln>
-                        </pic:spPr>
-                      </pic:pic>
-                    </a:graphicData>
-                  </a:graphic>
-                </wp:inline>
-              </w:drawing>
-            </w:r>
-            <w:r>
-              <w:rPr>
-                <w:rFonts w:ascii="Courier New" w:hAnsi="Courier New" w:cs="Courier New"/>
-              </w:rPr>
-              <w:br/>
-            </w:r>
-            <w:r>
-              <w:rPr>
-                <w:rFonts w:ascii="Courier New" w:hAnsi="Courier New" w:cs="Courier New"/>
-              </w:rPr>
-              <w:t xml:space="preserve">          </w:t>
-            </w:r>
-            <w:r>
-              <w:rPr>
-                <w:rFonts w:ascii="Courier New" w:hAnsi="Courier New" w:cs="Courier New"/>
-                <w:noProof/>
-                <w:lang w:eastAsia="de-CH"/>
-              </w:rPr>
-              <w:drawing>
-                <wp:inline distT="0" distB="0" distL="0" distR="0">
-                  <wp:extent cx="767715" cy="172720"/>
-                  <wp:effectExtent l="19050" t="0" r="0" b="0"/>
-                  <wp:docPr id="15" name="Bild 15"/>
-                  <wp:cNvGraphicFramePr>
-                    <a:graphicFrameLocks xmlns:a="http://schemas.openxmlformats.org/drawingml/2006/main" noChangeAspect="1"/>
-                  </wp:cNvGraphicFramePr>
-                  <a:graphic xmlns:a="http://schemas.openxmlformats.org/drawingml/2006/main">
-                    <a:graphicData uri="http://schemas.openxmlformats.org/drawingml/2006/picture">
-                      <pic:pic xmlns:pic="http://schemas.openxmlformats.org/drawingml/2006/picture">
-                        <pic:nvPicPr>
-                          <pic:cNvPr id="0" name="Picture 15"/>
-                          <pic:cNvPicPr>
-                            <a:picLocks noChangeAspect="1" noChangeArrowheads="1"/>
-                          </pic:cNvPicPr>
-                        </pic:nvPicPr>
-                        <pic:blipFill>
-                          <a:blip r:embed="rId42" cstate="print">
-                            <a:lum bright="6000"/>
-                          </a:blip>
-                          <a:srcRect/>
-                          <a:stretch>
-                            <a:fillRect/>
-                          </a:stretch>
-                        </pic:blipFill>
-                        <pic:spPr bwMode="auto">
-                          <a:xfrm>
-                            <a:off x="0" y="0"/>
-                            <a:ext cx="767715" cy="172720"/>
-                          </a:xfrm>
-                          <a:prstGeom prst="rect">
-                            <a:avLst/>
-                          </a:prstGeom>
-                          <a:noFill/>
-                          <a:ln w="9525">
-                            <a:noFill/>
-                            <a:miter lim="800000"/>
-                            <a:headEnd/>
-                            <a:tailEnd/>
-                          </a:ln>
-                        </pic:spPr>
-                      </pic:pic>
-                    </a:graphicData>
-                  </a:graphic>
-                </wp:inline>
-              </w:drawing>
-            </w:r>
-            <w:r>
-              <w:rPr>
-                <w:rFonts w:ascii="Courier New" w:hAnsi="Courier New" w:cs="Courier New"/>
-              </w:rPr>
-              <w:br/>
-              <w:t xml:space="preserve">              </w:t>
-            </w:r>
-            <w:r>
-              <w:rPr>
-                <w:rFonts w:ascii="Courier New" w:hAnsi="Courier New" w:cs="Courier New"/>
-                <w:noProof/>
-                <w:lang w:eastAsia="de-CH"/>
-              </w:rPr>
-              <w:drawing>
-                <wp:inline distT="0" distB="0" distL="0" distR="0">
-                  <wp:extent cx="1630680" cy="1776730"/>
-                  <wp:effectExtent l="19050" t="0" r="7620" b="0"/>
-                  <wp:docPr id="16" name="Bild 16"/>
-                  <wp:cNvGraphicFramePr>
-                    <a:graphicFrameLocks xmlns:a="http://schemas.openxmlformats.org/drawingml/2006/main" noChangeAspect="1"/>
-                  </wp:cNvGraphicFramePr>
-                  <a:graphic xmlns:a="http://schemas.openxmlformats.org/drawingml/2006/main">
-                    <a:graphicData uri="http://schemas.openxmlformats.org/drawingml/2006/picture">
-                      <pic:pic xmlns:pic="http://schemas.openxmlformats.org/drawingml/2006/picture">
-                        <pic:nvPicPr>
-                          <pic:cNvPr id="0" name="Picture 16"/>
-                          <pic:cNvPicPr>
-                            <a:picLocks noChangeAspect="1" noChangeArrowheads="1"/>
-                          </pic:cNvPicPr>
-                        </pic:nvPicPr>
-                        <pic:blipFill>
-                          <a:blip r:embed="rId43" cstate="print">
-                            <a:lum bright="4000"/>
-                          </a:blip>
-                          <a:srcRect t="1755"/>
-                          <a:stretch>
-                            <a:fillRect/>
-                          </a:stretch>
-                        </pic:blipFill>
-                        <pic:spPr bwMode="auto">
-                          <a:xfrm>
-                            <a:off x="0" y="0"/>
-                            <a:ext cx="1630680" cy="1776730"/>
-                          </a:xfrm>
-                          <a:prstGeom prst="rect">
-                            <a:avLst/>
-                          </a:prstGeom>
-                          <a:noFill/>
-                          <a:ln w="9525">
-                            <a:noFill/>
-                            <a:miter lim="800000"/>
-                            <a:headEnd/>
-                            <a:tailEnd/>
-                          </a:ln>
-                        </pic:spPr>
-                      </pic:pic>
-                    </a:graphicData>
-                  </a:graphic>
-                </wp:inline>
-              </w:drawing>
-            </w:r>
-          </w:p>
-          <w:p>
-            <w:pPr>
-              <w:spacing w:after="0"/>
-              <w:rPr>
-                <w:rFonts w:ascii="Courier New" w:hAnsi="Courier New" w:cs="Courier New"/>
-              </w:rPr>
-            </w:pPr>
-            <w:r>
-              <w:rPr>
-                <w:rFonts w:ascii="Courier New" w:hAnsi="Courier New" w:cs="Courier New"/>
-              </w:rPr>
-              <w:t xml:space="preserve">       </w:t>
-            </w:r>
-            <w:r>
-              <w:rPr>
-                <w:rFonts w:ascii="Courier New" w:hAnsi="Courier New" w:cs="Courier New"/>
-                <w:noProof/>
-                <w:lang w:eastAsia="de-CH"/>
-              </w:rPr>
-              <w:drawing>
-                <wp:inline distT="0" distB="0" distL="0" distR="0">
-                  <wp:extent cx="1121410" cy="163830"/>
-                  <wp:effectExtent l="19050" t="0" r="2540" b="0"/>
-                  <wp:docPr id="17" name="Bild 17"/>
-                  <wp:cNvGraphicFramePr>
-                    <a:graphicFrameLocks xmlns:a="http://schemas.openxmlformats.org/drawingml/2006/main" noChangeAspect="1"/>
-                  </wp:cNvGraphicFramePr>
-                  <a:graphic xmlns:a="http://schemas.openxmlformats.org/drawingml/2006/main">
-                    <a:graphicData uri="http://schemas.openxmlformats.org/drawingml/2006/picture">
-                      <pic:pic xmlns:pic="http://schemas.openxmlformats.org/drawingml/2006/picture">
-                        <pic:nvPicPr>
-                          <pic:cNvPr id="0" name="Picture 17"/>
-                          <pic:cNvPicPr>
-                            <a:picLocks noChangeAspect="1" noChangeArrowheads="1"/>
-                          </pic:cNvPicPr>
-                        </pic:nvPicPr>
-                        <pic:blipFill>
-                          <a:blip r:embed="rId44" cstate="print">
-                            <a:lum bright="6000"/>
-                          </a:blip>
-                          <a:srcRect/>
-                          <a:stretch>
-                            <a:fillRect/>
-                          </a:stretch>
-                        </pic:blipFill>
-                        <pic:spPr bwMode="auto">
-                          <a:xfrm>
-                            <a:off x="0" y="0"/>
-                            <a:ext cx="1121410" cy="163830"/>
-                          </a:xfrm>
-                          <a:prstGeom prst="rect">
-                            <a:avLst/>
-                          </a:prstGeom>
-                          <a:noFill/>
-                          <a:ln w="9525">
-                            <a:noFill/>
-                            <a:miter lim="800000"/>
-                            <a:headEnd/>
-                            <a:tailEnd/>
-                          </a:ln>
-                        </pic:spPr>
-                      </pic:pic>
-                    </a:graphicData>
-                  </a:graphic>
-                </wp:inline>
-              </w:drawing>
-            </w:r>
-            <w:r>
-              <w:rPr>
-                <w:rFonts w:ascii="Courier New" w:hAnsi="Courier New" w:cs="Courier New"/>
-              </w:rPr>
-              <w:br/>
-              <w:t xml:space="preserve">              </w:t>
-            </w:r>
-            <w:r>
-              <w:rPr>
-                <w:rFonts w:ascii="Courier New" w:hAnsi="Courier New" w:cs="Courier New"/>
-                <w:noProof/>
-                <w:lang w:eastAsia="de-CH"/>
-              </w:rPr>
-              <w:drawing>
-                <wp:inline distT="0" distB="0" distL="0" distR="0">
-                  <wp:extent cx="1734185" cy="983615"/>
-                  <wp:effectExtent l="19050" t="0" r="0" b="0"/>
-                  <wp:docPr id="18" name="Bild 18"/>
-                  <wp:cNvGraphicFramePr>
-                    <a:graphicFrameLocks xmlns:a="http://schemas.openxmlformats.org/drawingml/2006/main" noChangeAspect="1"/>
-                  </wp:cNvGraphicFramePr>
-                  <a:graphic xmlns:a="http://schemas.openxmlformats.org/drawingml/2006/main">
-                    <a:graphicData uri="http://schemas.openxmlformats.org/drawingml/2006/picture">
-                      <pic:pic xmlns:pic="http://schemas.openxmlformats.org/drawingml/2006/picture">
-                        <pic:nvPicPr>
-                          <pic:cNvPr id="0" name="Picture 18"/>
-                          <pic:cNvPicPr>
-                            <a:picLocks noChangeAspect="1" noChangeArrowheads="1"/>
-                          </pic:cNvPicPr>
-                        </pic:nvPicPr>
-                        <pic:blipFill>
-                          <a:blip r:embed="rId45" cstate="print">
-                            <a:lum bright="6000"/>
-                          </a:blip>
-                          <a:srcRect/>
-                          <a:stretch>
-                            <a:fillRect/>
-                          </a:stretch>
-                        </pic:blipFill>
-                        <pic:spPr bwMode="auto">
-                          <a:xfrm>
-                            <a:off x="0" y="0"/>
-                            <a:ext cx="1734185" cy="983615"/>
-                          </a:xfrm>
-                          <a:prstGeom prst="rect">
-                            <a:avLst/>
-                          </a:prstGeom>
-                          <a:noFill/>
-                          <a:ln w="9525">
-                            <a:noFill/>
-                            <a:miter lim="800000"/>
-                            <a:headEnd/>
-                            <a:tailEnd/>
-                          </a:ln>
-                        </pic:spPr>
-                      </pic:pic>
-                    </a:graphicData>
-                  </a:graphic>
-                </wp:inline>
-              </w:drawing>
-            </w:r>
-          </w:p>
-          <w:p>
-            <w:pPr>
-              <w:spacing w:after="0"/>
-              <w:rPr>
-                <w:rFonts w:ascii="Courier New" w:hAnsi="Courier New" w:cs="Courier New"/>
-              </w:rPr>
-            </w:pPr>
-            <w:r>
-              <w:rPr>
-                <w:rFonts w:ascii="Courier New" w:hAnsi="Courier New" w:cs="Courier New"/>
-              </w:rPr>
-              <w:t xml:space="preserve">            </w:t>
-            </w:r>
-            <w:r>
-              <w:rPr>
-                <w:rFonts w:ascii="Courier New" w:hAnsi="Courier New" w:cs="Courier New"/>
-                <w:noProof/>
-                <w:lang w:eastAsia="de-CH"/>
-              </w:rPr>
-              <w:drawing>
-                <wp:inline distT="0" distB="0" distL="0" distR="0">
-                  <wp:extent cx="948690" cy="207010"/>
-                  <wp:effectExtent l="19050" t="0" r="3810" b="0"/>
-                  <wp:docPr id="22" name="Bild 4"/>
-                  <wp:cNvGraphicFramePr>
-                    <a:graphicFrameLocks xmlns:a="http://schemas.openxmlformats.org/drawingml/2006/main" noChangeAspect="1"/>
-                  </wp:cNvGraphicFramePr>
-                  <a:graphic xmlns:a="http://schemas.openxmlformats.org/drawingml/2006/main">
-                    <a:graphicData uri="http://schemas.openxmlformats.org/drawingml/2006/picture">
-                      <pic:pic xmlns:pic="http://schemas.openxmlformats.org/drawingml/2006/picture">
-                        <pic:nvPicPr>
-                          <pic:cNvPr id="0" name="Picture 4"/>
-                          <pic:cNvPicPr>
-                            <a:picLocks noChangeAspect="1" noChangeArrowheads="1"/>
-                          </pic:cNvPicPr>
-                        </pic:nvPicPr>
-                        <pic:blipFill>
-                          <a:blip r:embed="rId46" cstate="print"/>
-                          <a:srcRect/>
-                          <a:stretch>
-                            <a:fillRect/>
-                          </a:stretch>
-                        </pic:blipFill>
-                        <pic:spPr bwMode="auto">
-                          <a:xfrm>
-                            <a:off x="0" y="0"/>
-                            <a:ext cx="948690" cy="207010"/>
-                          </a:xfrm>
-                          <a:prstGeom prst="rect">
-                            <a:avLst/>
-                          </a:prstGeom>
-                          <a:noFill/>
-                          <a:ln w="9525">
-                            <a:noFill/>
-                            <a:miter lim="800000"/>
-                            <a:headEnd/>
-                            <a:tailEnd/>
-                          </a:ln>
-                        </pic:spPr>
-                      </pic:pic>
-                    </a:graphicData>
-                  </a:graphic>
-                </wp:inline>
-              </w:drawing>
-            </w:r>
-          </w:p>
-          <w:p>
-            <w:pPr>
-              <w:spacing w:after="0"/>
-              <w:rPr>
-                <w:rFonts w:ascii="Courier New" w:hAnsi="Courier New" w:cs="Courier New"/>
-              </w:rPr>
-            </w:pPr>
-            <w:r>
-              <w:rPr>
-                <w:rFonts w:ascii="Courier New" w:hAnsi="Courier New" w:cs="Courier New"/>
-              </w:rPr>
-              <w:t xml:space="preserve">              </w:t>
-            </w:r>
-            <w:r>
-              <w:rPr>
-                <w:rFonts w:ascii="Courier New" w:hAnsi="Courier New" w:cs="Courier New"/>
-                <w:noProof/>
-                <w:lang w:eastAsia="de-CH"/>
-              </w:rPr>
-              <w:drawing>
-                <wp:inline distT="0" distB="0" distL="0" distR="0">
-                  <wp:extent cx="1253353" cy="1295949"/>
-                  <wp:effectExtent l="19050" t="0" r="3947" b="0"/>
-                  <wp:docPr id="24" name="Bild 1"/>
-                  <wp:cNvGraphicFramePr>
-                    <a:graphicFrameLocks xmlns:a="http://schemas.openxmlformats.org/drawingml/2006/main" noChangeAspect="1"/>
-                  </wp:cNvGraphicFramePr>
-                  <a:graphic xmlns:a="http://schemas.openxmlformats.org/drawingml/2006/main">
-                    <a:graphicData uri="http://schemas.openxmlformats.org/drawingml/2006/picture">
-                      <pic:pic xmlns:pic="http://schemas.openxmlformats.org/drawingml/2006/picture">
-                        <pic:nvPicPr>
-                          <pic:cNvPr id="0" name="Picture 1"/>
-                          <pic:cNvPicPr>
-                            <a:picLocks noChangeAspect="1" noChangeArrowheads="1"/>
-                          </pic:cNvPicPr>
-                        </pic:nvPicPr>
-                        <pic:blipFill>
-                          <a:blip r:embed="rId47" cstate="print"/>
-                          <a:srcRect t="1253"/>
-                          <a:stretch>
-                            <a:fillRect/>
-                          </a:stretch>
-                        </pic:blipFill>
-                        <pic:spPr bwMode="auto">
-                          <a:xfrm>
-                            <a:off x="0" y="0"/>
-                            <a:ext cx="1253353" cy="1295949"/>
-                          </a:xfrm>
-                          <a:prstGeom prst="rect">
-                            <a:avLst/>
-                          </a:prstGeom>
-                          <a:noFill/>
-                          <a:ln w="9525">
-                            <a:noFill/>
-                            <a:miter lim="800000"/>
-                            <a:headEnd/>
-                            <a:tailEnd/>
-                          </a:ln>
-                        </pic:spPr>
-                      </pic:pic>
-                    </a:graphicData>
-                  </a:graphic>
-                </wp:inline>
-              </w:drawing>
+              <w:t xml:space="preserve"> angelegt:</w:t>
+            </w:r>
+          </w:p>
+          <w:p>
+            <w:pPr>
+              <w:pStyle w:val="InstallierteDateien"/>
+            </w:pPr>
+            <w:r>
+              <w:t>└───Programme</w:t>
+            </w:r>
+          </w:p>
+          <w:p>
+            <w:pPr>
+              <w:pStyle w:val="InstallierteDateien"/>
+            </w:pPr>
+            <w:r>
+              <w:t xml:space="preserve">    └───csv2siard</w:t>
+            </w:r>
+          </w:p>
+          <w:p>
+            <w:pPr>
+              <w:pStyle w:val="InstallierteDateien"/>
+            </w:pPr>
+            <w:r>
+              <w:t xml:space="preserve">        │   Anwendungshandbuch_v1.7.pdf</w:t>
+            </w:r>
+          </w:p>
+          <w:p>
+            <w:pPr>
+              <w:pStyle w:val="InstallierteDateien"/>
+            </w:pPr>
+            <w:r>
+              <w:t xml:space="preserve">        │   database-torque-4-0.xsd</w:t>
+            </w:r>
+          </w:p>
+          <w:p>
+            <w:pPr>
+              <w:pStyle w:val="InstallierteDateien"/>
+            </w:pPr>
+            <w:r>
+              <w:t xml:space="preserve">        │   datatype-model.xml</w:t>
+            </w:r>
+          </w:p>
+          <w:p>
+            <w:pPr>
+              <w:pStyle w:val="InstallierteDateien"/>
+            </w:pPr>
+            <w:r>
+              <w:t xml:space="preserve">        │   demo.mdb</w:t>
+            </w:r>
+          </w:p>
+          <w:p>
+            <w:pPr>
+              <w:pStyle w:val="InstallierteDateien"/>
+            </w:pPr>
+            <w:r>
+              <w:t xml:space="preserve">        │   demo.xls</w:t>
+            </w:r>
+          </w:p>
+          <w:p>
+            <w:pPr>
+              <w:pStyle w:val="InstallierteDateien"/>
+            </w:pPr>
+            <w:r>
+              <w:t xml:space="preserve">        │   gv-model-nf.xml</w:t>
+            </w:r>
+          </w:p>
+          <w:p>
+            <w:pPr>
+              <w:pStyle w:val="InstallierteDateien"/>
+            </w:pPr>
+            <w:r>
+              <w:t xml:space="preserve">        │   gv-model-v9.xml</w:t>
+            </w:r>
+          </w:p>
+          <w:p>
+            <w:pPr>
+              <w:pStyle w:val="InstallierteDateien"/>
+            </w:pPr>
+            <w:r>
+              <w:t xml:space="preserve">        │</w:t>
+            </w:r>
+          </w:p>
+          <w:p>
+            <w:pPr>
+              <w:pStyle w:val="InstallierteDateien"/>
+            </w:pPr>
+            <w:r>
+              <w:t xml:space="preserve">        ├───bin</w:t>
+            </w:r>
+          </w:p>
+          <w:p>
+            <w:pPr>
+              <w:pStyle w:val="InstallierteDateien"/>
+            </w:pPr>
+            <w:r>
+              <w:t xml:space="preserve">        │       crc32sum.exe</w:t>
+            </w:r>
+          </w:p>
+          <w:p>
+            <w:pPr>
+              <w:pStyle w:val="InstallierteDateien"/>
+            </w:pPr>
+            <w:r>
+              <w:t xml:space="preserve">        │       csv2siard.exe</w:t>
+            </w:r>
+          </w:p>
+          <w:p>
+            <w:pPr>
+              <w:pStyle w:val="InstallierteDateien"/>
+            </w:pPr>
+            <w:r>
+              <w:t xml:space="preserve">        │       expat.dll</w:t>
+            </w:r>
+          </w:p>
+          <w:p>
+            <w:pPr>
+              <w:pStyle w:val="InstallierteDateien"/>
+            </w:pPr>
+            <w:r>
+              <w:t xml:space="preserve">        │       file.exe</w:t>
+            </w:r>
+          </w:p>
+          <w:p>
+            <w:pPr>
+              <w:pStyle w:val="InstallierteDateien"/>
+            </w:pPr>
+            <w:r>
+              <w:t xml:space="preserve">        │       GPL-2.0_COPYING.txt</w:t>
+            </w:r>
+          </w:p>
+          <w:p>
+            <w:pPr>
+              <w:pStyle w:val="InstallierteDateien"/>
+            </w:pPr>
+            <w:r>
+              <w:t xml:space="preserve">        │       iconv.dll</w:t>
+            </w:r>
+          </w:p>
+          <w:p>
+            <w:pPr>
+              <w:pStyle w:val="InstallierteDateien"/>
+            </w:pPr>
+            <w:r>
+              <w:t xml:space="preserve">        │       libxml2.dll</w:t>
+            </w:r>
+          </w:p>
+          <w:p>
+            <w:pPr>
+              <w:pStyle w:val="InstallierteDateien"/>
+            </w:pPr>
+            <w:r>
+              <w:t xml:space="preserve">        │       magic.mgc</w:t>
+            </w:r>
+          </w:p>
+          <w:p>
+            <w:pPr>
+              <w:pStyle w:val="InstallierteDateien"/>
+            </w:pPr>
+            <w:r>
+              <w:t xml:space="preserve">        │       magic1.dll</w:t>
+            </w:r>
+          </w:p>
+          <w:p>
+            <w:pPr>
+              <w:pStyle w:val="InstallierteDateien"/>
+            </w:pPr>
+            <w:r>
+              <w:t xml:space="preserve">        │       </w:t>
+            </w:r>
+            <w:proofErr w:type="spellStart"/>
+            <w:r>
+              <w:t>preferences.prefs</w:t>
+            </w:r>
+            <w:proofErr w:type="spellEnd"/>
+          </w:p>
+          <w:p>
+            <w:pPr>
+              <w:pStyle w:val="InstallierteDateien"/>
+            </w:pPr>
+            <w:r>
+              <w:t xml:space="preserve">        │       regex2.dll</w:t>
+            </w:r>
+          </w:p>
+          <w:p>
+            <w:pPr>
+              <w:pStyle w:val="InstallierteDateien"/>
+            </w:pPr>
+            <w:r>
+              <w:t xml:space="preserve">        │       sablot.dll</w:t>
+            </w:r>
+          </w:p>
+          <w:p>
+            <w:pPr>
+              <w:pStyle w:val="InstallierteDateien"/>
+            </w:pPr>
+            <w:r>
+              <w:t xml:space="preserve">        │       xmllint.exe</w:t>
+            </w:r>
+          </w:p>
+          <w:p>
+            <w:pPr>
+              <w:pStyle w:val="InstallierteDateien"/>
+            </w:pPr>
+            <w:r>
+              <w:t xml:space="preserve">        │       zlib1.dll</w:t>
+            </w:r>
+          </w:p>
+          <w:p>
+            <w:pPr>
+              <w:pStyle w:val="InstallierteDateien"/>
+            </w:pPr>
+            <w:r>
+              <w:t xml:space="preserve">        │</w:t>
+            </w:r>
+          </w:p>
+          <w:p>
+            <w:pPr>
+              <w:pStyle w:val="InstallierteDateien"/>
+            </w:pPr>
+            <w:r>
+              <w:t xml:space="preserve">        ├───</w:t>
+            </w:r>
+            <w:proofErr w:type="spellStart"/>
+            <w:r>
+              <w:t>csvdata</w:t>
+            </w:r>
+            <w:proofErr w:type="spellEnd"/>
+          </w:p>
+          <w:p>
+            <w:pPr>
+              <w:pStyle w:val="InstallierteDateien"/>
+            </w:pPr>
+            <w:r>
+              <w:t xml:space="preserve">        │       gv_anlage.dat</w:t>
+            </w:r>
+          </w:p>
+          <w:p>
+            <w:pPr>
+              <w:pStyle w:val="InstallierteDateien"/>
+            </w:pPr>
+            <w:r>
+              <w:t xml:space="preserve">        │       gv_gebaeude.dat</w:t>
+            </w:r>
+          </w:p>
+          <w:p>
+            <w:pPr>
+              <w:pStyle w:val="InstallierteDateien"/>
+            </w:pPr>
+            <w:r>
+              <w:t xml:space="preserve">        │       gv_person.dat</w:t>
+            </w:r>
+          </w:p>
+          <w:p>
+            <w:pPr>
+              <w:pStyle w:val="InstallierteDateien"/>
+            </w:pPr>
+            <w:r>
+              <w:t xml:space="preserve">        │       gv_position.dat</w:t>
+            </w:r>
+          </w:p>
+          <w:p>
+            <w:pPr>
+              <w:pStyle w:val="InstallierteDateien"/>
+            </w:pPr>
+            <w:r>
+              <w:t xml:space="preserve">        │       gv_schaden.dat</w:t>
+            </w:r>
+          </w:p>
+          <w:p>
+            <w:pPr>
+              <w:pStyle w:val="InstallierteDateien"/>
+            </w:pPr>
+            <w:r>
+              <w:t xml:space="preserve">        │       gv_schaetzung.dat</w:t>
+            </w:r>
+          </w:p>
+          <w:p>
+            <w:pPr>
+              <w:pStyle w:val="InstallierteDateien"/>
+            </w:pPr>
+            <w:r>
+              <w:t xml:space="preserve">        │</w:t>
+            </w:r>
+          </w:p>
+          <w:p>
+            <w:pPr>
+              <w:pStyle w:val="InstallierteDateien"/>
+            </w:pPr>
+            <w:r>
+              <w:t xml:space="preserve">        ├───</w:t>
+            </w:r>
+            <w:proofErr w:type="spellStart"/>
+            <w:r>
+              <w:t>datatype</w:t>
+            </w:r>
+            <w:proofErr w:type="spellEnd"/>
+          </w:p>
+          <w:p>
+            <w:pPr>
+              <w:pStyle w:val="InstallierteDateien"/>
+            </w:pPr>
+            <w:r>
+              <w:t xml:space="preserve">        │       ascii.csv</w:t>
+            </w:r>
+          </w:p>
+          <w:p>
+            <w:pPr>
+              <w:pStyle w:val="InstallierteDateien"/>
+            </w:pPr>
+            <w:r>
+              <w:t xml:space="preserve">        │       </w:t>
+            </w:r>
+            <w:proofErr w:type="spellStart"/>
+            <w:r>
+              <w:t>datatype.prefs</w:t>
+            </w:r>
+            <w:proofErr w:type="spellEnd"/>
+          </w:p>
+          <w:p>
+            <w:pPr>
+              <w:pStyle w:val="InstallierteDateien"/>
+            </w:pPr>
+            <w:r>
+              <w:t xml:space="preserve">        │       datatype_binary.csv</w:t>
+            </w:r>
+          </w:p>
+          <w:p>
+            <w:pPr>
+              <w:pStyle w:val="InstallierteDateien"/>
+            </w:pPr>
+            <w:r>
+              <w:t xml:space="preserve">        │       datatype_date.csv</w:t>
+            </w:r>
+          </w:p>
+          <w:p>
+            <w:pPr>
+              <w:pStyle w:val="InstallierteDateien"/>
+            </w:pPr>
+            <w:r>
+              <w:t xml:space="preserve">        │       datatype_int.csv</w:t>
+            </w:r>
+          </w:p>
+          <w:p>
+            <w:pPr>
+              <w:pStyle w:val="InstallierteDateien"/>
+            </w:pPr>
+            <w:r>
+              <w:t xml:space="preserve">        │       datatype_numeric.csv</w:t>
+            </w:r>
+          </w:p>
+          <w:p>
+            <w:pPr>
+              <w:pStyle w:val="InstallierteDateien"/>
+            </w:pPr>
+            <w:r>
+              <w:t xml:space="preserve">        │       datatype_real.csv</w:t>
+            </w:r>
+          </w:p>
+          <w:p>
+            <w:pPr>
+              <w:pStyle w:val="InstallierteDateien"/>
+            </w:pPr>
+            <w:r>
+              <w:t xml:space="preserve">        │       datatype_string.csv</w:t>
+            </w:r>
+          </w:p>
+          <w:p>
+            <w:pPr>
+              <w:pStyle w:val="InstallierteDateien"/>
+            </w:pPr>
+            <w:r>
+              <w:t xml:space="preserve">        │       datatype_utf8.csv</w:t>
+            </w:r>
+          </w:p>
+          <w:p>
+            <w:pPr>
+              <w:pStyle w:val="InstallierteDateien"/>
+            </w:pPr>
+            <w:r>
+              <w:t xml:space="preserve">        │</w:t>
+            </w:r>
+          </w:p>
+          <w:p>
+            <w:pPr>
+              <w:pStyle w:val="InstallierteDateien"/>
+            </w:pPr>
+            <w:r>
+              <w:t xml:space="preserve">        ├───</w:t>
+            </w:r>
+            <w:proofErr w:type="spellStart"/>
+            <w:r>
+              <w:t>odbcdata</w:t>
+            </w:r>
+            <w:proofErr w:type="spellEnd"/>
+          </w:p>
+          <w:p>
+            <w:pPr>
+              <w:pStyle w:val="InstallierteDateien"/>
+            </w:pPr>
+            <w:r>
+              <w:t xml:space="preserve">        │       gv_</w:t>
+            </w:r>
+            <w:r>
+              <w:t>anlage.csv</w:t>
+            </w:r>
+          </w:p>
+          <w:p>
+            <w:pPr>
+              <w:pStyle w:val="InstallierteDateien"/>
+            </w:pPr>
+            <w:r>
+              <w:t xml:space="preserve">        │       gv_gebaeude.csv</w:t>
+            </w:r>
+          </w:p>
+          <w:p>
+            <w:pPr>
+              <w:pStyle w:val="InstallierteDateien"/>
+            </w:pPr>
+            <w:r>
+              <w:t xml:space="preserve">        │       gv_person.csv</w:t>
+            </w:r>
+          </w:p>
+          <w:p>
+            <w:pPr>
+              <w:pStyle w:val="InstallierteDateien"/>
+            </w:pPr>
+            <w:r>
+              <w:t xml:space="preserve">        │       gv_position.csv</w:t>
+            </w:r>
+          </w:p>
+          <w:p>
+            <w:pPr>
+              <w:pStyle w:val="InstallierteDateien"/>
+            </w:pPr>
+            <w:r>
+              <w:t xml:space="preserve">        │       gv_schaden.csv</w:t>
+            </w:r>
+          </w:p>
+          <w:p>
+            <w:pPr>
+              <w:pStyle w:val="InstallierteDateien"/>
+            </w:pPr>
+            <w:r>
+              <w:t xml:space="preserve">        │       gv_schaetzung.csv</w:t>
+            </w:r>
+          </w:p>
+          <w:p>
+            <w:pPr>
+              <w:pStyle w:val="InstallierteDateien"/>
+            </w:pPr>
+            <w:r>
+              <w:t xml:space="preserve">        │       </w:t>
+            </w:r>
+            <w:proofErr w:type="spellStart"/>
+            <w:r>
+              <w:t>odbcdata.prefs</w:t>
+            </w:r>
+            <w:proofErr w:type="spellEnd"/>
+          </w:p>
+          <w:p>
+            <w:pPr>
+              <w:pStyle w:val="InstallierteDateien"/>
+            </w:pPr>
+            <w:r>
+              <w:t xml:space="preserve">        │       schema.ini</w:t>
+            </w:r>
+          </w:p>
+          <w:p>
+            <w:pPr>
+              <w:pStyle w:val="InstallierteDateien"/>
+            </w:pPr>
+            <w:r>
+              <w:t xml:space="preserve">        │</w:t>
+            </w:r>
+          </w:p>
+          <w:p>
+            <w:pPr>
+              <w:pStyle w:val="InstallierteDateien"/>
+            </w:pPr>
+            <w:r>
+              <w:t xml:space="preserve">        ├───</w:t>
+            </w:r>
+            <w:proofErr w:type="spellStart"/>
+            <w:r>
+              <w:t>odbcsql</w:t>
+            </w:r>
+            <w:proofErr w:type="spellEnd"/>
+          </w:p>
+          <w:p>
+            <w:pPr>
+              <w:pStyle w:val="InstallierteDateien"/>
+            </w:pPr>
+            <w:r>
+              <w:t xml:space="preserve">        │       anl.sql</w:t>
+            </w:r>
+          </w:p>
+          <w:p>
+            <w:pPr>
+              <w:pStyle w:val="InstallierteDateien"/>
+            </w:pPr>
+            <w:r>
+              <w:t xml:space="preserve">        │       geb.sql</w:t>
+            </w:r>
+          </w:p>
+          <w:p>
+            <w:pPr>
+              <w:pStyle w:val="InstallierteDateien"/>
+            </w:pPr>
+            <w:r>
+              <w:t xml:space="preserve">        │       </w:t>
+            </w:r>
+            <w:proofErr w:type="spellStart"/>
+            <w:r>
+              <w:t>odbcsql.prefs</w:t>
+            </w:r>
+            <w:proofErr w:type="spellEnd"/>
+          </w:p>
+          <w:p>
+            <w:pPr>
+              <w:pStyle w:val="InstallierteDateien"/>
+            </w:pPr>
+            <w:r>
+              <w:t xml:space="preserve">        │       per.sql</w:t>
+            </w:r>
+          </w:p>
+          <w:p>
+            <w:pPr>
+              <w:pStyle w:val="InstallierteDateien"/>
+            </w:pPr>
+            <w:r>
+              <w:t xml:space="preserve">        │       pos.sql</w:t>
+            </w:r>
+          </w:p>
+          <w:p>
+            <w:pPr>
+              <w:pStyle w:val="InstallierteDateien"/>
+            </w:pPr>
+            <w:r>
+              <w:t xml:space="preserve">        │       rol.sql</w:t>
+            </w:r>
+          </w:p>
+          <w:p>
+            <w:pPr>
+              <w:pStyle w:val="InstallierteDateien"/>
+            </w:pPr>
+            <w:r>
+              <w:t xml:space="preserve">        │       shd.sql</w:t>
+            </w:r>
+          </w:p>
+          <w:p>
+            <w:pPr>
+              <w:pStyle w:val="InstallierteDateien"/>
+            </w:pPr>
+            <w:r>
+              <w:t xml:space="preserve">        │       shz.sql</w:t>
+            </w:r>
+          </w:p>
+          <w:p>
+            <w:pPr>
+              <w:pStyle w:val="InstallierteDateien"/>
+            </w:pPr>
+            <w:r>
+              <w:t xml:space="preserve">        │</w:t>
+            </w:r>
+          </w:p>
+          <w:p>
+            <w:pPr>
+              <w:pStyle w:val="InstallierteDateien"/>
+            </w:pPr>
+            <w:r>
+              <w:t xml:space="preserve">        └───</w:t>
+            </w:r>
+            <w:proofErr w:type="spellStart"/>
+            <w:r>
+              <w:t>source</w:t>
+            </w:r>
+            <w:proofErr w:type="spellEnd"/>
+          </w:p>
+          <w:p>
+            <w:pPr>
+              <w:pStyle w:val="InstallierteDateien"/>
+            </w:pPr>
+            <w:r>
+              <w:t xml:space="preserve">                c2odbc.php</w:t>
+            </w:r>
+          </w:p>
+          <w:p>
+            <w:pPr>
+              <w:pStyle w:val="InstallierteDateien"/>
+            </w:pPr>
+            <w:r>
+              <w:t xml:space="preserve">                c2schema.php</w:t>
+            </w:r>
+          </w:p>
+          <w:p>
+            <w:pPr>
+              <w:pStyle w:val="InstallierteDateien"/>
+              <w:rPr>
+                <w:lang w:val="it-CH"/>
+              </w:rPr>
+            </w:pPr>
+            <w:r>
+              <w:t xml:space="preserve">                </w:t>
+            </w:r>
+            <w:r>
+              <w:rPr>
+                <w:lang w:val="it-CH"/>
+              </w:rPr>
+              <w:t>c2sconfig.php</w:t>
+            </w:r>
+          </w:p>
+          <w:p>
+            <w:pPr>
+              <w:pStyle w:val="InstallierteDateien"/>
+              <w:rPr>
+                <w:lang w:val="it-CH"/>
+              </w:rPr>
+            </w:pPr>
+            <w:r>
+              <w:rPr>
+                <w:lang w:val="it-CH"/>
+              </w:rPr>
+              <w:t xml:space="preserve">                c2sconvert.php</w:t>
+            </w:r>
+          </w:p>
+          <w:p>
+            <w:pPr>
+              <w:pStyle w:val="InstallierteDateien"/>
+              <w:rPr>
+                <w:lang w:val="it-CH"/>
+              </w:rPr>
+            </w:pPr>
+            <w:r>
+              <w:rPr>
+                <w:lang w:val="it-CH"/>
+              </w:rPr>
+              <w:t xml:space="preserve">                c2screate.php</w:t>
+            </w:r>
+          </w:p>
+          <w:p>
+            <w:pPr>
+              <w:pStyle w:val="InstallierteDateien"/>
+              <w:rPr>
+                <w:lang w:val="en-US"/>
+              </w:rPr>
+            </w:pPr>
+            <w:r>
+              <w:rPr>
+                <w:lang w:val="it-CH"/>
+              </w:rPr>
+              <w:t xml:space="preserve">                </w:t>
+            </w:r>
+            <w:r>
+              <w:rPr>
+                <w:lang w:val="en-US"/>
+              </w:rPr>
+              <w:t>c2sfunction.php</w:t>
+            </w:r>
+          </w:p>
+          <w:p>
+            <w:pPr>
+              <w:pStyle w:val="InstallierteDateien"/>
+              <w:rPr>
+                <w:lang w:val="en-US"/>
+              </w:rPr>
+            </w:pPr>
+            <w:r>
+              <w:rPr>
+                <w:lang w:val="en-US"/>
+              </w:rPr>
+              <w:t xml:space="preserve">                c2snodbmodel.php</w:t>
+            </w:r>
+          </w:p>
+          <w:p>
+            <w:pPr>
+              <w:pStyle w:val="InstallierteDateien"/>
+              <w:rPr>
+                <w:lang w:val="en-US"/>
+              </w:rPr>
+            </w:pPr>
+            <w:r>
+              <w:rPr>
+                <w:lang w:val="en-US"/>
+              </w:rPr>
+              <w:t xml:space="preserve">                c2stimedate.php</w:t>
+            </w:r>
+          </w:p>
+          <w:p>
+            <w:pPr>
+              <w:pStyle w:val="InstallierteDateien"/>
+              <w:rPr>
+                <w:lang w:val="en-US"/>
+              </w:rPr>
+            </w:pPr>
+            <w:r>
+              <w:rPr>
+                <w:lang w:val="en-US"/>
+              </w:rPr>
+              <w:t xml:space="preserve">                c2sxml.php</w:t>
+            </w:r>
+          </w:p>
+          <w:p>
+            <w:pPr>
+              <w:pStyle w:val="InstallierteDateien"/>
+              <w:rPr>
+                <w:lang w:val="en-US"/>
+              </w:rPr>
+            </w:pPr>
+            <w:r>
+              <w:rPr>
+                <w:lang w:val="en-US"/>
+              </w:rPr>
+              <w:t xml:space="preserve">                csv2siard.bcp</w:t>
+            </w:r>
+          </w:p>
+          <w:p>
+            <w:pPr>
+              <w:pStyle w:val="InstallierteDateien"/>
+              <w:rPr>
+                <w:lang w:val="en-US"/>
+              </w:rPr>
+            </w:pPr>
+            <w:r>
+              <w:rPr>
+                <w:lang w:val="en-US"/>
+              </w:rPr>
+              <w:t xml:space="preserve">                csv2siard.php</w:t>
+            </w:r>
+          </w:p>
+          <w:p>
+            <w:pPr>
+              <w:pStyle w:val="InstallierteDateien"/>
+            </w:pPr>
+            <w:r>
+              <w:rPr>
+                <w:lang w:val="en-US"/>
+              </w:rPr>
+              <w:t xml:space="preserve">                </w:t>
+            </w:r>
+            <w:r>
+              <w:t>testODBC.php</w:t>
+            </w:r>
+          </w:p>
+          <w:p>
+            <w:pPr>
+              <w:pStyle w:val="InstallierteDateien"/>
+            </w:pPr>
+            <w:r>
+              <w:t xml:space="preserve">                zip.php</w:t>
             </w:r>
           </w:p>
         </w:tc>
@@ -17939,9 +17985,9 @@
     </w:tbl>
     <w:p/>
     <w:sectPr>
-      <w:footerReference w:type="default" r:id="rId48"/>
-      <w:headerReference w:type="first" r:id="rId49"/>
-      <w:footerReference w:type="first" r:id="rId50"/>
+      <w:footerReference w:type="default" r:id="rId37"/>
+      <w:headerReference w:type="first" r:id="rId38"/>
+      <w:footerReference w:type="first" r:id="rId39"/>
       <w:pgSz w:w="11906" w:h="16838"/>
       <w:pgMar w:top="1418" w:right="1701" w:bottom="1260" w:left="1701" w:header="567" w:footer="307" w:gutter="0"/>
       <w:cols w:space="708"/>
@@ -18009,12 +18055,9 @@
         <w:rPr>
           <w:noProof/>
         </w:rPr>
-        <w:t>18.04.2012</w:t>
+        <w:t>19.04.2012</w:t>
       </w:r>
     </w:fldSimple>
-    <w:r>
-      <w:tab/>
-    </w:r>
     <w:r>
       <w:tab/>
       <w:t xml:space="preserve">Seite </w:t>
@@ -18024,7 +18067,7 @@
         <w:rPr>
           <w:noProof/>
         </w:rPr>
-        <w:t>13</w:t>
+        <w:t>15</w:t>
       </w:r>
     </w:fldSimple>
     <w:r>
@@ -18085,14 +18128,13 @@
         <w:rPr>
           <w:noProof/>
         </w:rPr>
-        <w:t>18.04.2012</w:t>
+        <w:t>19.04.2012</w:t>
       </w:r>
     </w:fldSimple>
     <w:r>
       <w:tab/>
     </w:r>
     <w:r>
-      <w:tab/>
       <w:t xml:space="preserve">Seite </w:t>
     </w:r>
     <w:fldSimple w:instr=" PAGE ">
@@ -19518,9 +19560,9 @@
       <w:lvlJc w:val="left"/>
       <w:pPr>
         <w:tabs>
-          <w:tab w:val="num" w:pos="432"/>
+          <w:tab w:val="num" w:pos="999"/>
         </w:tabs>
-        <w:ind w:left="432" w:hanging="432"/>
+        <w:ind w:left="999" w:hanging="432"/>
       </w:pPr>
     </w:lvl>
     <w:lvl w:ilvl="1">
@@ -20048,6 +20090,119 @@
     </w:lvl>
   </w:abstractNum>
   <w:abstractNum w:abstractNumId="6">
+    <w:nsid w:val="2782589D"/>
+    <w:multiLevelType w:val="hybridMultilevel"/>
+    <w:tmpl w:val="6FFEF336"/>
+    <w:lvl w:ilvl="0" w:tplc="08070001">
+      <w:start w:val="1"/>
+      <w:numFmt w:val="bullet"/>
+      <w:lvlText w:val=""/>
+      <w:lvlJc w:val="left"/>
+      <w:pPr>
+        <w:ind w:left="720" w:hanging="360"/>
+      </w:pPr>
+      <w:rPr>
+        <w:rFonts w:ascii="Symbol" w:hAnsi="Symbol" w:hint="default"/>
+      </w:rPr>
+    </w:lvl>
+    <w:lvl w:ilvl="1" w:tplc="08070003" w:tentative="1">
+      <w:start w:val="1"/>
+      <w:numFmt w:val="bullet"/>
+      <w:lvlText w:val="o"/>
+      <w:lvlJc w:val="left"/>
+      <w:pPr>
+        <w:ind w:left="1440" w:hanging="360"/>
+      </w:pPr>
+      <w:rPr>
+        <w:rFonts w:ascii="Courier New" w:hAnsi="Courier New" w:cs="Courier New" w:hint="default"/>
+      </w:rPr>
+    </w:lvl>
+    <w:lvl w:ilvl="2" w:tplc="08070005" w:tentative="1">
+      <w:start w:val="1"/>
+      <w:numFmt w:val="bullet"/>
+      <w:lvlText w:val=""/>
+      <w:lvlJc w:val="left"/>
+      <w:pPr>
+        <w:ind w:left="2160" w:hanging="360"/>
+      </w:pPr>
+      <w:rPr>
+        <w:rFonts w:ascii="Wingdings" w:hAnsi="Wingdings" w:hint="default"/>
+      </w:rPr>
+    </w:lvl>
+    <w:lvl w:ilvl="3" w:tplc="08070001" w:tentative="1">
+      <w:start w:val="1"/>
+      <w:numFmt w:val="bullet"/>
+      <w:lvlText w:val=""/>
+      <w:lvlJc w:val="left"/>
+      <w:pPr>
+        <w:ind w:left="2880" w:hanging="360"/>
+      </w:pPr>
+      <w:rPr>
+        <w:rFonts w:ascii="Symbol" w:hAnsi="Symbol" w:hint="default"/>
+      </w:rPr>
+    </w:lvl>
+    <w:lvl w:ilvl="4" w:tplc="08070003" w:tentative="1">
+      <w:start w:val="1"/>
+      <w:numFmt w:val="bullet"/>
+      <w:lvlText w:val="o"/>
+      <w:lvlJc w:val="left"/>
+      <w:pPr>
+        <w:ind w:left="3600" w:hanging="360"/>
+      </w:pPr>
+      <w:rPr>
+        <w:rFonts w:ascii="Courier New" w:hAnsi="Courier New" w:cs="Courier New" w:hint="default"/>
+      </w:rPr>
+    </w:lvl>
+    <w:lvl w:ilvl="5" w:tplc="08070005" w:tentative="1">
+      <w:start w:val="1"/>
+      <w:numFmt w:val="bullet"/>
+      <w:lvlText w:val=""/>
+      <w:lvlJc w:val="left"/>
+      <w:pPr>
+        <w:ind w:left="4320" w:hanging="360"/>
+      </w:pPr>
+      <w:rPr>
+        <w:rFonts w:ascii="Wingdings" w:hAnsi="Wingdings" w:hint="default"/>
+      </w:rPr>
+    </w:lvl>
+    <w:lvl w:ilvl="6" w:tplc="08070001" w:tentative="1">
+      <w:start w:val="1"/>
+      <w:numFmt w:val="bullet"/>
+      <w:lvlText w:val=""/>
+      <w:lvlJc w:val="left"/>
+      <w:pPr>
+        <w:ind w:left="5040" w:hanging="360"/>
+      </w:pPr>
+      <w:rPr>
+        <w:rFonts w:ascii="Symbol" w:hAnsi="Symbol" w:hint="default"/>
+      </w:rPr>
+    </w:lvl>
+    <w:lvl w:ilvl="7" w:tplc="08070003" w:tentative="1">
+      <w:start w:val="1"/>
+      <w:numFmt w:val="bullet"/>
+      <w:lvlText w:val="o"/>
+      <w:lvlJc w:val="left"/>
+      <w:pPr>
+        <w:ind w:left="5760" w:hanging="360"/>
+      </w:pPr>
+      <w:rPr>
+        <w:rFonts w:ascii="Courier New" w:hAnsi="Courier New" w:cs="Courier New" w:hint="default"/>
+      </w:rPr>
+    </w:lvl>
+    <w:lvl w:ilvl="8" w:tplc="08070005" w:tentative="1">
+      <w:start w:val="1"/>
+      <w:numFmt w:val="bullet"/>
+      <w:lvlText w:val=""/>
+      <w:lvlJc w:val="left"/>
+      <w:pPr>
+        <w:ind w:left="6480" w:hanging="360"/>
+      </w:pPr>
+      <w:rPr>
+        <w:rFonts w:ascii="Wingdings" w:hAnsi="Wingdings" w:hint="default"/>
+      </w:rPr>
+    </w:lvl>
+  </w:abstractNum>
+  <w:abstractNum w:abstractNumId="7">
     <w:nsid w:val="29A727B3"/>
     <w:multiLevelType w:val="hybridMultilevel"/>
     <w:tmpl w:val="355EE372"/>
@@ -20159,7 +20314,7 @@
       </w:rPr>
     </w:lvl>
   </w:abstractNum>
-  <w:abstractNum w:abstractNumId="7">
+  <w:abstractNum w:abstractNumId="8">
     <w:nsid w:val="2C9B67F6"/>
     <w:multiLevelType w:val="multilevel"/>
     <w:tmpl w:val="60727B34"/>
@@ -20299,7 +20454,7 @@
       </w:rPr>
     </w:lvl>
   </w:abstractNum>
-  <w:abstractNum w:abstractNumId="8">
+  <w:abstractNum w:abstractNumId="9">
     <w:nsid w:val="38264051"/>
     <w:multiLevelType w:val="hybridMultilevel"/>
     <w:tmpl w:val="536E3C70"/>
@@ -20439,7 +20594,7 @@
       </w:rPr>
     </w:lvl>
   </w:abstractNum>
-  <w:abstractNum w:abstractNumId="9">
+  <w:abstractNum w:abstractNumId="10">
     <w:nsid w:val="39A824CF"/>
     <w:multiLevelType w:val="hybridMultilevel"/>
     <w:tmpl w:val="9308028A"/>
@@ -20579,7 +20734,7 @@
       </w:rPr>
     </w:lvl>
   </w:abstractNum>
-  <w:abstractNum w:abstractNumId="10">
+  <w:abstractNum w:abstractNumId="11">
     <w:nsid w:val="3BB07FBD"/>
     <w:multiLevelType w:val="multilevel"/>
     <w:tmpl w:val="3B64B3F8"/>
@@ -20719,7 +20874,7 @@
       </w:rPr>
     </w:lvl>
   </w:abstractNum>
-  <w:abstractNum w:abstractNumId="11">
+  <w:abstractNum w:abstractNumId="12">
     <w:nsid w:val="41521ADF"/>
     <w:multiLevelType w:val="hybridMultilevel"/>
     <w:tmpl w:val="60727B34"/>
@@ -20860,7 +21015,7 @@
       </w:rPr>
     </w:lvl>
   </w:abstractNum>
-  <w:abstractNum w:abstractNumId="12">
+  <w:abstractNum w:abstractNumId="13">
     <w:nsid w:val="5317527E"/>
     <w:multiLevelType w:val="hybridMultilevel"/>
     <w:tmpl w:val="04488D6E"/>
@@ -20999,7 +21154,7 @@
       </w:rPr>
     </w:lvl>
   </w:abstractNum>
-  <w:abstractNum w:abstractNumId="13">
+  <w:abstractNum w:abstractNumId="14">
     <w:nsid w:val="668A07DB"/>
     <w:multiLevelType w:val="hybridMultilevel"/>
     <w:tmpl w:val="28D28634"/>
@@ -21139,7 +21294,7 @@
       </w:rPr>
     </w:lvl>
   </w:abstractNum>
-  <w:abstractNum w:abstractNumId="14">
+  <w:abstractNum w:abstractNumId="15">
     <w:nsid w:val="66B45269"/>
     <w:multiLevelType w:val="hybridMultilevel"/>
     <w:tmpl w:val="6CBCF6D4"/>
@@ -21278,7 +21433,7 @@
       </w:rPr>
     </w:lvl>
   </w:abstractNum>
-  <w:abstractNum w:abstractNumId="15">
+  <w:abstractNum w:abstractNumId="16">
     <w:nsid w:val="70931311"/>
     <w:multiLevelType w:val="multilevel"/>
     <w:tmpl w:val="9308028A"/>
@@ -21418,7 +21573,7 @@
       </w:rPr>
     </w:lvl>
   </w:abstractNum>
-  <w:abstractNum w:abstractNumId="16">
+  <w:abstractNum w:abstractNumId="17">
     <w:nsid w:val="70AA7C2E"/>
     <w:multiLevelType w:val="hybridMultilevel"/>
     <w:tmpl w:val="2C228C6E"/>
@@ -21558,7 +21713,7 @@
       </w:rPr>
     </w:lvl>
   </w:abstractNum>
-  <w:abstractNum w:abstractNumId="17">
+  <w:abstractNum w:abstractNumId="18">
     <w:nsid w:val="7D905691"/>
     <w:multiLevelType w:val="hybridMultilevel"/>
     <w:tmpl w:val="B4C2FE4A"/>
@@ -21704,7 +21859,7 @@
     <w:abstractNumId w:val="2"/>
   </w:num>
   <w:num w:numId="3">
-    <w:abstractNumId w:val="14"/>
+    <w:abstractNumId w:val="15"/>
   </w:num>
   <w:num w:numId="4">
     <w:abstractNumId w:val="4"/>
@@ -21713,55 +21868,58 @@
     <w:abstractNumId w:val="0"/>
   </w:num>
   <w:num w:numId="6">
+    <w:abstractNumId w:val="12"/>
+  </w:num>
+  <w:num w:numId="7">
     <w:abstractNumId w:val="11"/>
   </w:num>
-  <w:num w:numId="7">
-    <w:abstractNumId w:val="10"/>
-  </w:num>
   <w:num w:numId="8">
-    <w:abstractNumId w:val="12"/>
+    <w:abstractNumId w:val="13"/>
   </w:num>
   <w:num w:numId="9">
     <w:abstractNumId w:val="5"/>
   </w:num>
   <w:num w:numId="10">
-    <w:abstractNumId w:val="7"/>
+    <w:abstractNumId w:val="8"/>
   </w:num>
   <w:num w:numId="11">
     <w:abstractNumId w:val="1"/>
   </w:num>
   <w:num w:numId="12">
-    <w:abstractNumId w:val="17"/>
+    <w:abstractNumId w:val="18"/>
   </w:num>
   <w:num w:numId="13">
-    <w:abstractNumId w:val="16"/>
+    <w:abstractNumId w:val="17"/>
   </w:num>
   <w:num w:numId="14">
     <w:abstractNumId w:val="2"/>
   </w:num>
   <w:num w:numId="15">
-    <w:abstractNumId w:val="13"/>
+    <w:abstractNumId w:val="14"/>
   </w:num>
   <w:num w:numId="16">
     <w:abstractNumId w:val="2"/>
   </w:num>
   <w:num w:numId="17">
-    <w:abstractNumId w:val="6"/>
+    <w:abstractNumId w:val="7"/>
   </w:num>
   <w:num w:numId="18">
-    <w:abstractNumId w:val="8"/>
+    <w:abstractNumId w:val="9"/>
   </w:num>
   <w:num w:numId="19">
-    <w:abstractNumId w:val="9"/>
+    <w:abstractNumId w:val="10"/>
   </w:num>
   <w:num w:numId="20">
-    <w:abstractNumId w:val="15"/>
+    <w:abstractNumId w:val="16"/>
   </w:num>
   <w:num w:numId="21">
     <w:abstractNumId w:val="3"/>
   </w:num>
   <w:num w:numId="22">
     <w:abstractNumId w:val="2"/>
+  </w:num>
+  <w:num w:numId="23">
+    <w:abstractNumId w:val="6"/>
   </w:num>
 </w:numbering>
 </file>
@@ -21938,7 +22096,7 @@
       </w:numPr>
       <w:tabs>
         <w:tab w:val="clear" w:pos="285"/>
-        <w:tab w:val="clear" w:pos="432"/>
+        <w:tab w:val="clear" w:pos="999"/>
         <w:tab w:val="left" w:pos="567"/>
       </w:tabs>
       <w:spacing w:before="360" w:after="120"/>
@@ -22128,7 +22286,12 @@
   <w:style w:type="paragraph" w:styleId="Fuzeile">
     <w:name w:val="footer"/>
     <w:basedOn w:val="Standard"/>
-    <w:rsid w:val="00CB65BA"/>
+    <w:rsid w:val="00363B71"/>
+    <w:pPr>
+      <w:tabs>
+        <w:tab w:val="center" w:pos="4253"/>
+      </w:tabs>
+    </w:pPr>
     <w:rPr>
       <w:i/>
       <w:sz w:val="20"/>
@@ -22404,6 +22567,46 @@
       <w:color w:val="4F81BD" w:themeColor="accent1"/>
       <w:sz w:val="18"/>
       <w:szCs w:val="18"/>
+    </w:rPr>
+  </w:style>
+  <w:style w:type="paragraph" w:styleId="Listenabsatz">
+    <w:name w:val="List Paragraph"/>
+    <w:basedOn w:val="Standard"/>
+    <w:uiPriority w:val="34"/>
+    <w:qFormat/>
+    <w:rsid w:val="00667661"/>
+    <w:pPr>
+      <w:ind w:left="720"/>
+      <w:contextualSpacing/>
+    </w:pPr>
+  </w:style>
+  <w:style w:type="paragraph" w:customStyle="1" w:styleId="InstallierteDateien">
+    <w:name w:val="InstallierteDateien"/>
+    <w:basedOn w:val="Standard"/>
+    <w:link w:val="InstallierteDateienZchn"/>
+    <w:qFormat/>
+    <w:rsid w:val="00605C25"/>
+    <w:pPr>
+      <w:spacing w:after="0" w:line="166" w:lineRule="exact"/>
+      <w:contextualSpacing/>
+    </w:pPr>
+    <w:rPr>
+      <w:rFonts w:ascii="Courier New" w:hAnsi="Courier New" w:cs="Courier New"/>
+      <w:b/>
+      <w:sz w:val="18"/>
+      <w:szCs w:val="20"/>
+    </w:rPr>
+  </w:style>
+  <w:style w:type="character" w:customStyle="1" w:styleId="InstallierteDateienZchn">
+    <w:name w:val="InstallierteDateien Zchn"/>
+    <w:basedOn w:val="Absatz-Standardschriftart"/>
+    <w:link w:val="InstallierteDateien"/>
+    <w:rsid w:val="00605C25"/>
+    <w:rPr>
+      <w:rFonts w:ascii="Courier New" w:hAnsi="Courier New" w:cs="Courier New"/>
+      <w:b/>
+      <w:sz w:val="18"/>
+      <w:lang w:eastAsia="en-US"/>
     </w:rPr>
   </w:style>
 </w:styles>
@@ -22697,7 +22900,7 @@
 </file>
 
 <file path=customXml/itemProps1.xml><?xml version="1.0" encoding="utf-8"?>
-<ds:datastoreItem xmlns:ds="http://schemas.openxmlformats.org/officeDocument/2006/customXml" ds:itemID="{FF3D36B3-4242-42D1-9AEF-86F51A1D6F2B}">
+<ds:datastoreItem xmlns:ds="http://schemas.openxmlformats.org/officeDocument/2006/customXml" ds:itemID="{E6B72363-119B-4DC0-A887-D8FD418ECC16}">
   <ds:schemaRefs>
     <ds:schemaRef ds:uri="http://schemas.openxmlformats.org/officeDocument/2006/bibliography"/>
   </ds:schemaRefs>

</xml_diff>